<commit_message>
Lab 7: versión final
</commit_message>
<xml_diff>
--- a/calidad-pruebas-software/programa-7/Documentos/Checklist de Apoyo para el Postmortem PSP2.1.docx
+++ b/calidad-pruebas-software/programa-7/Documentos/Checklist de Apoyo para el Postmortem PSP2.1.docx
@@ -1,6 +1,6 @@
 
 <file path=word/document.xml><?xml version="1.0" encoding="utf-8"?>
-<w:document xmlns:wpc="http://schemas.microsoft.com/office/word/2010/wordprocessingCanvas" xmlns:cx="http://schemas.microsoft.com/office/drawing/2014/chartex" xmlns:cx1="http://schemas.microsoft.com/office/drawing/2015/9/8/chartex" xmlns:cx2="http://schemas.microsoft.com/office/drawing/2015/10/21/chartex" xmlns:cx3="http://schemas.microsoft.com/office/drawing/2016/5/9/chartex" xmlns:cx4="http://schemas.microsoft.com/office/drawing/2016/5/10/chartex" xmlns:cx5="http://schemas.microsoft.com/office/drawing/2016/5/11/chartex" xmlns:cx6="http://schemas.microsoft.com/office/drawing/2016/5/12/chartex" xmlns:cx7="http://schemas.microsoft.com/office/drawing/2016/5/13/chartex" xmlns:cx8="http://schemas.microsoft.com/office/drawing/2016/5/14/chartex" xmlns:mc="http://schemas.openxmlformats.org/markup-compatibility/2006" xmlns:aink="http://schemas.microsoft.com/office/drawing/2016/ink" xmlns:am3d="http://schemas.microsoft.com/office/drawing/2017/model3d" xmlns:o="urn:schemas-microsoft-com:office:office" xmlns:r="http://schemas.openxmlformats.org/officeDocument/2006/relationships" xmlns:m="http://schemas.openxmlformats.org/officeDocument/2006/math" xmlns:v="urn:schemas-microsoft-com:vml" xmlns:wp14="http://schemas.microsoft.com/office/word/2010/wordprocessingDrawing" xmlns:wp="http://schemas.openxmlformats.org/drawingml/2006/wordprocessingDrawing" xmlns:w10="urn:schemas-microsoft-com:office:word" xmlns:w="http://schemas.openxmlformats.org/wordprocessingml/2006/main" xmlns:w14="http://schemas.microsoft.com/office/word/2010/wordml" xmlns:w15="http://schemas.microsoft.com/office/word/2012/wordml" xmlns:w16cid="http://schemas.microsoft.com/office/word/2016/wordml/cid" xmlns:w16se="http://schemas.microsoft.com/office/word/2015/wordml/symex" xmlns:wpg="http://schemas.microsoft.com/office/word/2010/wordprocessingGroup" xmlns:wpi="http://schemas.microsoft.com/office/word/2010/wordprocessingInk" xmlns:wne="http://schemas.microsoft.com/office/word/2006/wordml" xmlns:wps="http://schemas.microsoft.com/office/word/2010/wordprocessingShape" mc:Ignorable="w14 w15 w16se w16cid wp14">
+<w:document xmlns:wpc="http://schemas.microsoft.com/office/word/2010/wordprocessingCanvas" xmlns:cx="http://schemas.microsoft.com/office/drawing/2014/chartex" xmlns:cx1="http://schemas.microsoft.com/office/drawing/2015/9/8/chartex" xmlns:cx2="http://schemas.microsoft.com/office/drawing/2015/10/21/chartex" xmlns:cx3="http://schemas.microsoft.com/office/drawing/2016/5/9/chartex" xmlns:cx4="http://schemas.microsoft.com/office/drawing/2016/5/10/chartex" xmlns:cx5="http://schemas.microsoft.com/office/drawing/2016/5/11/chartex" xmlns:cx6="http://schemas.microsoft.com/office/drawing/2016/5/12/chartex" xmlns:cx7="http://schemas.microsoft.com/office/drawing/2016/5/13/chartex" xmlns:cx8="http://schemas.microsoft.com/office/drawing/2016/5/14/chartex" xmlns:mc="http://schemas.openxmlformats.org/markup-compatibility/2006" xmlns:aink="http://schemas.microsoft.com/office/drawing/2016/ink" xmlns:am3d="http://schemas.microsoft.com/office/drawing/2017/model3d" xmlns:o="urn:schemas-microsoft-com:office:office" xmlns:r="http://schemas.openxmlformats.org/officeDocument/2006/relationships" xmlns:m="http://schemas.openxmlformats.org/officeDocument/2006/math" xmlns:v="urn:schemas-microsoft-com:vml" xmlns:wp14="http://schemas.microsoft.com/office/word/2010/wordprocessingDrawing" xmlns:wp="http://schemas.openxmlformats.org/drawingml/2006/wordprocessingDrawing" xmlns:w10="urn:schemas-microsoft-com:office:word" xmlns:w="http://schemas.openxmlformats.org/wordprocessingml/2006/main" xmlns:w14="http://schemas.microsoft.com/office/word/2010/wordml" xmlns:w15="http://schemas.microsoft.com/office/word/2012/wordml" xmlns:w16cex="http://schemas.microsoft.com/office/word/2018/wordml/cex" xmlns:w16cid="http://schemas.microsoft.com/office/word/2016/wordml/cid" xmlns:w16="http://schemas.microsoft.com/office/word/2018/wordml" xmlns:w16sdtdh="http://schemas.microsoft.com/office/word/2020/wordml/sdtdatahash" xmlns:w16se="http://schemas.microsoft.com/office/word/2015/wordml/symex" xmlns:wpg="http://schemas.microsoft.com/office/word/2010/wordprocessingGroup" xmlns:wpi="http://schemas.microsoft.com/office/word/2010/wordprocessingInk" xmlns:wne="http://schemas.microsoft.com/office/word/2006/wordml" xmlns:wps="http://schemas.microsoft.com/office/word/2010/wordprocessingShape" mc:Ignorable="w14 w15 w16se w16cid w16 w16cex w16sdtdh wp14">
   <w:body>
     <w:p>
       <w:pPr>
@@ -320,6 +320,12 @@
                 <w:rFonts w:asciiTheme="minorHAnsi" w:hAnsiTheme="minorHAnsi" w:cs="Arial"/>
               </w:rPr>
             </w:pPr>
+            <w:r>
+              <w:rPr>
+                <w:rFonts w:asciiTheme="minorHAnsi" w:hAnsiTheme="minorHAnsi" w:cs="Arial"/>
+              </w:rPr>
+              <w:t>David Alejandro Martínez Tristán</w:t>
+            </w:r>
           </w:p>
         </w:tc>
       </w:tr>
@@ -1168,7 +1174,6 @@
                 <w:lang w:eastAsia="es-MX"/>
               </w:rPr>
             </w:pPr>
-            <w:proofErr w:type="gramStart"/>
             <w:r>
               <w:rPr>
                 <w:rFonts w:asciiTheme="minorHAnsi" w:eastAsia="Times New Roman" w:hAnsiTheme="minorHAnsi" w:cs="Arial"/>
@@ -1214,7 +1219,6 @@
               </w:rPr>
               <w:t>revisar</w:t>
             </w:r>
-            <w:proofErr w:type="gramEnd"/>
           </w:p>
         </w:tc>
         <w:tc>
@@ -1284,6 +1288,14 @@
                 <w:lang w:eastAsia="es-MX"/>
               </w:rPr>
             </w:pPr>
+            <w:r>
+              <w:rPr>
+                <w:rFonts w:asciiTheme="minorHAnsi" w:eastAsia="Times New Roman" w:hAnsiTheme="minorHAnsi" w:cs="Arial"/>
+                <w:color w:val="000000"/>
+                <w:lang w:eastAsia="es-MX"/>
+              </w:rPr>
+              <w:t>X</w:t>
+            </w:r>
           </w:p>
         </w:tc>
         <w:tc>
@@ -1446,6 +1458,14 @@
                 <w:lang w:eastAsia="es-MX"/>
               </w:rPr>
             </w:pPr>
+            <w:r>
+              <w:rPr>
+                <w:rFonts w:asciiTheme="minorHAnsi" w:eastAsia="Times New Roman" w:hAnsiTheme="minorHAnsi" w:cs="Arial"/>
+                <w:color w:val="000000"/>
+                <w:lang w:eastAsia="es-MX"/>
+              </w:rPr>
+              <w:t>X</w:t>
+            </w:r>
           </w:p>
         </w:tc>
         <w:tc>
@@ -1710,6 +1730,14 @@
                 <w:lang w:eastAsia="es-MX"/>
               </w:rPr>
             </w:pPr>
+            <w:r>
+              <w:rPr>
+                <w:rFonts w:asciiTheme="minorHAnsi" w:eastAsia="Times New Roman" w:hAnsiTheme="minorHAnsi" w:cs="Arial"/>
+                <w:color w:val="000000"/>
+                <w:lang w:eastAsia="es-MX"/>
+              </w:rPr>
+              <w:t>X</w:t>
+            </w:r>
           </w:p>
         </w:tc>
         <w:tc>
@@ -1976,6 +2004,14 @@
                 <w:lang w:eastAsia="es-MX"/>
               </w:rPr>
             </w:pPr>
+            <w:r>
+              <w:rPr>
+                <w:rFonts w:asciiTheme="minorHAnsi" w:eastAsia="Times New Roman" w:hAnsiTheme="minorHAnsi" w:cs="Arial"/>
+                <w:color w:val="000000"/>
+                <w:lang w:eastAsia="es-MX"/>
+              </w:rPr>
+              <w:t>X</w:t>
+            </w:r>
           </w:p>
         </w:tc>
         <w:tc>
@@ -2341,7 +2377,6 @@
                 <w:lang w:eastAsia="es-MX"/>
               </w:rPr>
             </w:pPr>
-            <w:proofErr w:type="gramStart"/>
             <w:r>
               <w:rPr>
                 <w:rFonts w:asciiTheme="minorHAnsi" w:eastAsia="Times New Roman" w:hAnsiTheme="minorHAnsi" w:cs="Arial"/>
@@ -2387,7 +2422,6 @@
               </w:rPr>
               <w:t>revisar</w:t>
             </w:r>
-            <w:proofErr w:type="gramEnd"/>
           </w:p>
         </w:tc>
         <w:tc>
@@ -2456,6 +2490,14 @@
                 <w:lang w:eastAsia="es-MX"/>
               </w:rPr>
             </w:pPr>
+            <w:r>
+              <w:rPr>
+                <w:rFonts w:asciiTheme="minorHAnsi" w:eastAsia="Times New Roman" w:hAnsiTheme="minorHAnsi" w:cs="Arial"/>
+                <w:color w:val="000000"/>
+                <w:lang w:eastAsia="es-MX"/>
+              </w:rPr>
+              <w:t>X</w:t>
+            </w:r>
           </w:p>
         </w:tc>
         <w:tc>
@@ -2744,6 +2786,14 @@
                 <w:lang w:eastAsia="es-MX"/>
               </w:rPr>
             </w:pPr>
+            <w:r>
+              <w:rPr>
+                <w:rFonts w:asciiTheme="minorHAnsi" w:eastAsia="Times New Roman" w:hAnsiTheme="minorHAnsi" w:cs="Arial"/>
+                <w:color w:val="000000"/>
+                <w:lang w:eastAsia="es-MX"/>
+              </w:rPr>
+              <w:t>X</w:t>
+            </w:r>
           </w:p>
         </w:tc>
         <w:tc>
@@ -2992,6 +3042,14 @@
                 <w:lang w:eastAsia="es-MX"/>
               </w:rPr>
             </w:pPr>
+            <w:r>
+              <w:rPr>
+                <w:rFonts w:asciiTheme="minorHAnsi" w:eastAsia="Times New Roman" w:hAnsiTheme="minorHAnsi" w:cs="Arial"/>
+                <w:color w:val="000000"/>
+                <w:lang w:eastAsia="es-MX"/>
+              </w:rPr>
+              <w:t>X</w:t>
+            </w:r>
           </w:p>
         </w:tc>
         <w:tc>
@@ -3168,6 +3226,14 @@
                 <w:lang w:eastAsia="es-MX"/>
               </w:rPr>
             </w:pPr>
+            <w:r>
+              <w:rPr>
+                <w:rFonts w:asciiTheme="minorHAnsi" w:eastAsia="Times New Roman" w:hAnsiTheme="minorHAnsi" w:cs="Arial"/>
+                <w:color w:val="000000"/>
+                <w:lang w:eastAsia="es-MX"/>
+              </w:rPr>
+              <w:t>X</w:t>
+            </w:r>
           </w:p>
         </w:tc>
         <w:tc>
@@ -3504,6 +3570,14 @@
                 <w:lang w:eastAsia="es-MX"/>
               </w:rPr>
             </w:pPr>
+            <w:r>
+              <w:rPr>
+                <w:rFonts w:asciiTheme="minorHAnsi" w:eastAsia="Times New Roman" w:hAnsiTheme="minorHAnsi" w:cs="Arial"/>
+                <w:color w:val="000000"/>
+                <w:lang w:eastAsia="es-MX"/>
+              </w:rPr>
+              <w:t>X</w:t>
+            </w:r>
           </w:p>
         </w:tc>
         <w:tc>
@@ -3933,7 +4007,6 @@
                 <w:lang w:eastAsia="es-MX"/>
               </w:rPr>
             </w:pPr>
-            <w:proofErr w:type="gramStart"/>
             <w:r>
               <w:rPr>
                 <w:rFonts w:asciiTheme="minorHAnsi" w:eastAsia="Times New Roman" w:hAnsiTheme="minorHAnsi" w:cs="Arial"/>
@@ -3979,7 +4052,6 @@
               </w:rPr>
               <w:t>revisar</w:t>
             </w:r>
-            <w:proofErr w:type="gramEnd"/>
           </w:p>
         </w:tc>
         <w:tc>
@@ -4049,6 +4121,14 @@
                 <w:lang w:eastAsia="es-MX"/>
               </w:rPr>
             </w:pPr>
+            <w:r>
+              <w:rPr>
+                <w:rFonts w:asciiTheme="minorHAnsi" w:eastAsia="Times New Roman" w:hAnsiTheme="minorHAnsi" w:cs="Arial"/>
+                <w:color w:val="000000"/>
+                <w:lang w:eastAsia="es-MX"/>
+              </w:rPr>
+              <w:t>X</w:t>
+            </w:r>
           </w:p>
         </w:tc>
         <w:tc>
@@ -4179,6 +4259,14 @@
                 <w:lang w:eastAsia="es-MX"/>
               </w:rPr>
             </w:pPr>
+            <w:r>
+              <w:rPr>
+                <w:rFonts w:asciiTheme="minorHAnsi" w:eastAsia="Times New Roman" w:hAnsiTheme="minorHAnsi" w:cs="Arial"/>
+                <w:color w:val="000000"/>
+                <w:lang w:eastAsia="es-MX"/>
+              </w:rPr>
+              <w:t>X</w:t>
+            </w:r>
           </w:p>
         </w:tc>
         <w:tc>
@@ -4267,7 +4355,6 @@
               </w:rPr>
               <w:t>“</w:t>
             </w:r>
-            <w:proofErr w:type="spellStart"/>
             <w:r>
               <w:rPr>
                 <w:rFonts w:asciiTheme="minorHAnsi" w:eastAsia="Times New Roman" w:hAnsiTheme="minorHAnsi" w:cs="Arial"/>
@@ -4277,7 +4364,6 @@
               </w:rPr>
               <w:t>Fix</w:t>
             </w:r>
-            <w:proofErr w:type="spellEnd"/>
             <w:r>
               <w:rPr>
                 <w:rFonts w:asciiTheme="minorHAnsi" w:eastAsia="Times New Roman" w:hAnsiTheme="minorHAnsi" w:cs="Arial"/>
@@ -4425,6 +4511,14 @@
                 <w:lang w:eastAsia="es-MX"/>
               </w:rPr>
             </w:pPr>
+            <w:r>
+              <w:rPr>
+                <w:rFonts w:asciiTheme="minorHAnsi" w:eastAsia="Times New Roman" w:hAnsiTheme="minorHAnsi" w:cs="Arial"/>
+                <w:color w:val="000000"/>
+                <w:lang w:eastAsia="es-MX"/>
+              </w:rPr>
+              <w:t>X</w:t>
+            </w:r>
           </w:p>
         </w:tc>
         <w:tc>
@@ -4635,6 +4729,14 @@
                 <w:lang w:eastAsia="es-MX"/>
               </w:rPr>
             </w:pPr>
+            <w:r>
+              <w:rPr>
+                <w:rFonts w:asciiTheme="minorHAnsi" w:eastAsia="Times New Roman" w:hAnsiTheme="minorHAnsi" w:cs="Arial"/>
+                <w:color w:val="000000"/>
+                <w:lang w:eastAsia="es-MX"/>
+              </w:rPr>
+              <w:t>X</w:t>
+            </w:r>
           </w:p>
         </w:tc>
         <w:tc>
@@ -4907,6 +5009,14 @@
                 <w:lang w:eastAsia="es-MX"/>
               </w:rPr>
             </w:pPr>
+            <w:r>
+              <w:rPr>
+                <w:rFonts w:asciiTheme="minorHAnsi" w:eastAsia="Times New Roman" w:hAnsiTheme="minorHAnsi" w:cs="Arial"/>
+                <w:color w:val="000000"/>
+                <w:lang w:eastAsia="es-MX"/>
+              </w:rPr>
+              <w:t>X</w:t>
+            </w:r>
           </w:p>
         </w:tc>
         <w:tc>
@@ -4987,6 +5097,14 @@
                 <w:lang w:eastAsia="es-MX"/>
               </w:rPr>
             </w:pPr>
+            <w:r>
+              <w:rPr>
+                <w:rFonts w:asciiTheme="minorHAnsi" w:eastAsia="Times New Roman" w:hAnsiTheme="minorHAnsi" w:cs="Arial"/>
+                <w:color w:val="000000"/>
+                <w:lang w:eastAsia="es-MX"/>
+              </w:rPr>
+              <w:t>X</w:t>
+            </w:r>
           </w:p>
         </w:tc>
         <w:tc>
@@ -5059,6 +5177,14 @@
                 <w:lang w:eastAsia="es-MX"/>
               </w:rPr>
             </w:pPr>
+            <w:r>
+              <w:rPr>
+                <w:rFonts w:asciiTheme="minorHAnsi" w:eastAsia="Times New Roman" w:hAnsiTheme="minorHAnsi" w:cs="Arial"/>
+                <w:color w:val="000000"/>
+                <w:lang w:eastAsia="es-MX"/>
+              </w:rPr>
+              <w:t>X</w:t>
+            </w:r>
           </w:p>
         </w:tc>
         <w:tc>
@@ -5209,43 +5335,23 @@
                 <w:color w:val="000000"/>
                 <w:lang w:eastAsia="es-MX"/>
               </w:rPr>
-              <w:t>“</w:t>
-            </w:r>
-            <w:proofErr w:type="spellStart"/>
-            <w:r>
-              <w:rPr>
-                <w:rFonts w:asciiTheme="minorHAnsi" w:eastAsia="Times New Roman" w:hAnsiTheme="minorHAnsi" w:cs="Arial"/>
-                <w:color w:val="000000"/>
-                <w:lang w:eastAsia="es-MX"/>
-              </w:rPr>
-              <w:t>Fix</w:t>
-            </w:r>
-            <w:proofErr w:type="spellEnd"/>
-            <w:r>
-              <w:rPr>
-                <w:rFonts w:asciiTheme="minorHAnsi" w:eastAsia="Times New Roman" w:hAnsiTheme="minorHAnsi" w:cs="Arial"/>
-                <w:color w:val="000000"/>
-                <w:lang w:eastAsia="es-MX"/>
-              </w:rPr>
-              <w:t xml:space="preserve"> </w:t>
-            </w:r>
-            <w:proofErr w:type="spellStart"/>
-            <w:r>
-              <w:rPr>
-                <w:rFonts w:asciiTheme="minorHAnsi" w:eastAsia="Times New Roman" w:hAnsiTheme="minorHAnsi" w:cs="Arial"/>
-                <w:color w:val="000000"/>
-                <w:lang w:eastAsia="es-MX"/>
-              </w:rPr>
-              <w:t>Count</w:t>
-            </w:r>
-            <w:proofErr w:type="spellEnd"/>
-            <w:r>
-              <w:rPr>
-                <w:rFonts w:asciiTheme="minorHAnsi" w:eastAsia="Times New Roman" w:hAnsiTheme="minorHAnsi" w:cs="Arial"/>
-                <w:color w:val="000000"/>
-                <w:lang w:eastAsia="es-MX"/>
-              </w:rPr>
-              <w:t>”</w:t>
+              <w:t>“Fix</w:t>
+            </w:r>
+            <w:r>
+              <w:rPr>
+                <w:rFonts w:asciiTheme="minorHAnsi" w:eastAsia="Times New Roman" w:hAnsiTheme="minorHAnsi" w:cs="Arial"/>
+                <w:color w:val="000000"/>
+                <w:lang w:eastAsia="es-MX"/>
+              </w:rPr>
+              <w:t xml:space="preserve"> </w:t>
+            </w:r>
+            <w:r>
+              <w:rPr>
+                <w:rFonts w:asciiTheme="minorHAnsi" w:eastAsia="Times New Roman" w:hAnsiTheme="minorHAnsi" w:cs="Arial"/>
+                <w:color w:val="000000"/>
+                <w:lang w:eastAsia="es-MX"/>
+              </w:rPr>
+              <w:t>Count”</w:t>
             </w:r>
           </w:p>
         </w:tc>
@@ -5287,6 +5393,14 @@
                 <w:lang w:eastAsia="es-MX"/>
               </w:rPr>
             </w:pPr>
+            <w:r>
+              <w:rPr>
+                <w:rFonts w:asciiTheme="minorHAnsi" w:eastAsia="Times New Roman" w:hAnsiTheme="minorHAnsi" w:cs="Arial"/>
+                <w:color w:val="000000"/>
+                <w:lang w:eastAsia="es-MX"/>
+              </w:rPr>
+              <w:t>X</w:t>
+            </w:r>
           </w:p>
         </w:tc>
         <w:tc>
@@ -5557,43 +5671,23 @@
                 <w:color w:val="000000"/>
                 <w:lang w:eastAsia="es-MX"/>
               </w:rPr>
-              <w:t>“</w:t>
-            </w:r>
-            <w:proofErr w:type="spellStart"/>
-            <w:r>
-              <w:rPr>
-                <w:rFonts w:asciiTheme="minorHAnsi" w:eastAsia="Times New Roman" w:hAnsiTheme="minorHAnsi" w:cs="Arial"/>
-                <w:color w:val="000000"/>
-                <w:lang w:eastAsia="es-MX"/>
-              </w:rPr>
-              <w:t>Fix</w:t>
-            </w:r>
-            <w:proofErr w:type="spellEnd"/>
-            <w:r>
-              <w:rPr>
-                <w:rFonts w:asciiTheme="minorHAnsi" w:eastAsia="Times New Roman" w:hAnsiTheme="minorHAnsi" w:cs="Arial"/>
-                <w:color w:val="000000"/>
-                <w:lang w:eastAsia="es-MX"/>
-              </w:rPr>
-              <w:t xml:space="preserve"> </w:t>
-            </w:r>
-            <w:proofErr w:type="spellStart"/>
-            <w:r>
-              <w:rPr>
-                <w:rFonts w:asciiTheme="minorHAnsi" w:eastAsia="Times New Roman" w:hAnsiTheme="minorHAnsi" w:cs="Arial"/>
-                <w:color w:val="000000"/>
-                <w:lang w:eastAsia="es-MX"/>
-              </w:rPr>
-              <w:t>Defect</w:t>
-            </w:r>
-            <w:proofErr w:type="spellEnd"/>
-            <w:r>
-              <w:rPr>
-                <w:rFonts w:asciiTheme="minorHAnsi" w:eastAsia="Times New Roman" w:hAnsiTheme="minorHAnsi" w:cs="Arial"/>
-                <w:color w:val="000000"/>
-                <w:lang w:eastAsia="es-MX"/>
-              </w:rPr>
-              <w:t>”</w:t>
+              <w:t>“Fix</w:t>
+            </w:r>
+            <w:r>
+              <w:rPr>
+                <w:rFonts w:asciiTheme="minorHAnsi" w:eastAsia="Times New Roman" w:hAnsiTheme="minorHAnsi" w:cs="Arial"/>
+                <w:color w:val="000000"/>
+                <w:lang w:eastAsia="es-MX"/>
+              </w:rPr>
+              <w:t xml:space="preserve"> </w:t>
+            </w:r>
+            <w:r>
+              <w:rPr>
+                <w:rFonts w:asciiTheme="minorHAnsi" w:eastAsia="Times New Roman" w:hAnsiTheme="minorHAnsi" w:cs="Arial"/>
+                <w:color w:val="000000"/>
+                <w:lang w:eastAsia="es-MX"/>
+              </w:rPr>
+              <w:t>Defect”</w:t>
             </w:r>
           </w:p>
         </w:tc>
@@ -5635,6 +5729,14 @@
                 <w:lang w:eastAsia="es-MX"/>
               </w:rPr>
             </w:pPr>
+            <w:r>
+              <w:rPr>
+                <w:rFonts w:asciiTheme="minorHAnsi" w:eastAsia="Times New Roman" w:hAnsiTheme="minorHAnsi" w:cs="Arial"/>
+                <w:color w:val="000000"/>
+                <w:lang w:eastAsia="es-MX"/>
+              </w:rPr>
+              <w:t>X</w:t>
+            </w:r>
           </w:p>
         </w:tc>
         <w:tc>
@@ -5657,43 +5759,7 @@
                 <w:color w:val="000000"/>
                 <w:lang w:eastAsia="es-MX"/>
               </w:rPr>
-              <w:t>Si se llenó el campo “</w:t>
-            </w:r>
-            <w:proofErr w:type="spellStart"/>
-            <w:r>
-              <w:rPr>
-                <w:rFonts w:asciiTheme="minorHAnsi" w:eastAsia="Times New Roman" w:hAnsiTheme="minorHAnsi" w:cs="Arial"/>
-                <w:color w:val="000000"/>
-                <w:lang w:eastAsia="es-MX"/>
-              </w:rPr>
-              <w:t>Fix</w:t>
-            </w:r>
-            <w:proofErr w:type="spellEnd"/>
-            <w:r>
-              <w:rPr>
-                <w:rFonts w:asciiTheme="minorHAnsi" w:eastAsia="Times New Roman" w:hAnsiTheme="minorHAnsi" w:cs="Arial"/>
-                <w:color w:val="000000"/>
-                <w:lang w:eastAsia="es-MX"/>
-              </w:rPr>
-              <w:t xml:space="preserve"> </w:t>
-            </w:r>
-            <w:proofErr w:type="spellStart"/>
-            <w:r>
-              <w:rPr>
-                <w:rFonts w:asciiTheme="minorHAnsi" w:eastAsia="Times New Roman" w:hAnsiTheme="minorHAnsi" w:cs="Arial"/>
-                <w:color w:val="000000"/>
-                <w:lang w:eastAsia="es-MX"/>
-              </w:rPr>
-              <w:t>Defect</w:t>
-            </w:r>
-            <w:proofErr w:type="spellEnd"/>
-            <w:r>
-              <w:rPr>
-                <w:rFonts w:asciiTheme="minorHAnsi" w:eastAsia="Times New Roman" w:hAnsiTheme="minorHAnsi" w:cs="Arial"/>
-                <w:color w:val="000000"/>
-                <w:lang w:eastAsia="es-MX"/>
-              </w:rPr>
-              <w:t>”, la fase de inyección coincide con la fase de remoción del defecto inicial.</w:t>
+              <w:t>Si se llenó el campo “Fix Defect”, la fase de inyección coincide con la fase de remoción del defecto inicial.</w:t>
             </w:r>
           </w:p>
         </w:tc>
@@ -5735,6 +5801,14 @@
                 <w:lang w:eastAsia="es-MX"/>
               </w:rPr>
             </w:pPr>
+            <w:r>
+              <w:rPr>
+                <w:rFonts w:asciiTheme="minorHAnsi" w:eastAsia="Times New Roman" w:hAnsiTheme="minorHAnsi" w:cs="Arial"/>
+                <w:color w:val="000000"/>
+                <w:lang w:eastAsia="es-MX"/>
+              </w:rPr>
+              <w:t>X</w:t>
+            </w:r>
           </w:p>
         </w:tc>
         <w:tc>
@@ -6051,6 +6125,7 @@
           <w:color w:val="000000"/>
           <w:lang w:eastAsia="es-MX"/>
         </w:rPr>
+        <w:lastRenderedPageBreak/>
         <w:t>Formato</w:t>
       </w:r>
       <w:r>
@@ -6214,7 +6289,6 @@
                 <w:lang w:eastAsia="es-MX"/>
               </w:rPr>
             </w:pPr>
-            <w:proofErr w:type="gramStart"/>
             <w:r>
               <w:rPr>
                 <w:rFonts w:asciiTheme="minorHAnsi" w:eastAsia="Times New Roman" w:hAnsiTheme="minorHAnsi" w:cs="Arial"/>
@@ -6260,7 +6334,6 @@
               </w:rPr>
               <w:t>revisar</w:t>
             </w:r>
-            <w:proofErr w:type="gramEnd"/>
           </w:p>
         </w:tc>
         <w:tc>
@@ -6330,6 +6403,14 @@
                 <w:lang w:eastAsia="es-MX"/>
               </w:rPr>
             </w:pPr>
+            <w:r>
+              <w:rPr>
+                <w:rFonts w:asciiTheme="minorHAnsi" w:eastAsia="Times New Roman" w:hAnsiTheme="minorHAnsi" w:cs="Arial"/>
+                <w:color w:val="000000"/>
+                <w:lang w:eastAsia="es-MX"/>
+              </w:rPr>
+              <w:t>X</w:t>
+            </w:r>
           </w:p>
         </w:tc>
         <w:tc>
@@ -6599,7 +6680,7 @@
               <w:rPr>
                 <w:rFonts w:asciiTheme="minorHAnsi" w:eastAsia="Times New Roman" w:hAnsiTheme="minorHAnsi" w:cs="Arial"/>
                 <w:color w:val="000000"/>
-                <w:lang w:val="en-US" w:eastAsia="es-MX"/>
+                <w:lang w:eastAsia="es-MX"/>
               </w:rPr>
               <w:t>added</w:t>
             </w:r>
@@ -6684,6 +6765,14 @@
                 <w:lang w:eastAsia="es-MX"/>
               </w:rPr>
             </w:pPr>
+            <w:r>
+              <w:rPr>
+                <w:rFonts w:asciiTheme="minorHAnsi" w:eastAsia="Times New Roman" w:hAnsiTheme="minorHAnsi" w:cs="Arial"/>
+                <w:color w:val="000000"/>
+                <w:lang w:eastAsia="es-MX"/>
+              </w:rPr>
+              <w:t>X</w:t>
+            </w:r>
           </w:p>
         </w:tc>
         <w:tc>
@@ -7004,6 +7093,14 @@
                 <w:lang w:eastAsia="es-MX"/>
               </w:rPr>
             </w:pPr>
+            <w:r>
+              <w:rPr>
+                <w:rFonts w:asciiTheme="minorHAnsi" w:eastAsia="Times New Roman" w:hAnsiTheme="minorHAnsi" w:cs="Arial"/>
+                <w:color w:val="000000"/>
+                <w:lang w:eastAsia="es-MX"/>
+              </w:rPr>
+              <w:t>X</w:t>
+            </w:r>
           </w:p>
         </w:tc>
         <w:tc>
@@ -7384,7 +7481,7 @@
               <w:rPr>
                 <w:rFonts w:asciiTheme="minorHAnsi" w:eastAsia="Times New Roman" w:hAnsiTheme="minorHAnsi" w:cs="Arial"/>
                 <w:color w:val="000000"/>
-                <w:lang w:val="en-US" w:eastAsia="es-MX"/>
+                <w:lang w:eastAsia="es-MX"/>
               </w:rPr>
               <w:t>added</w:t>
             </w:r>
@@ -7468,6 +7565,14 @@
                 <w:lang w:eastAsia="es-MX"/>
               </w:rPr>
             </w:pPr>
+            <w:r>
+              <w:rPr>
+                <w:rFonts w:asciiTheme="minorHAnsi" w:eastAsia="Times New Roman" w:hAnsiTheme="minorHAnsi" w:cs="Arial"/>
+                <w:color w:val="000000"/>
+                <w:lang w:eastAsia="es-MX"/>
+              </w:rPr>
+              <w:t>X</w:t>
+            </w:r>
           </w:p>
         </w:tc>
         <w:tc>
@@ -7897,7 +8002,6 @@
                 <w:lang w:eastAsia="es-MX"/>
               </w:rPr>
             </w:pPr>
-            <w:proofErr w:type="gramStart"/>
             <w:r>
               <w:rPr>
                 <w:rFonts w:asciiTheme="minorHAnsi" w:eastAsia="Times New Roman" w:hAnsiTheme="minorHAnsi" w:cs="Arial"/>
@@ -7943,7 +8047,6 @@
               </w:rPr>
               <w:t>revisar</w:t>
             </w:r>
-            <w:proofErr w:type="gramEnd"/>
           </w:p>
         </w:tc>
         <w:tc>
@@ -8012,6 +8115,14 @@
                 <w:lang w:eastAsia="es-MX"/>
               </w:rPr>
             </w:pPr>
+            <w:r>
+              <w:rPr>
+                <w:rFonts w:asciiTheme="minorHAnsi" w:eastAsia="Times New Roman" w:hAnsiTheme="minorHAnsi" w:cs="Arial"/>
+                <w:color w:val="000000"/>
+                <w:lang w:eastAsia="es-MX"/>
+              </w:rPr>
+              <w:t>X</w:t>
+            </w:r>
           </w:p>
         </w:tc>
         <w:tc>
@@ -8205,7 +8316,6 @@
                 <w:lang w:eastAsia="es-MX"/>
               </w:rPr>
             </w:pPr>
-            <w:proofErr w:type="gramStart"/>
             <w:r>
               <w:rPr>
                 <w:rFonts w:asciiTheme="minorHAnsi" w:eastAsia="Times New Roman" w:hAnsiTheme="minorHAnsi" w:cs="Arial"/>
@@ -8251,7 +8361,6 @@
               </w:rPr>
               <w:t>revisar</w:t>
             </w:r>
-            <w:proofErr w:type="gramEnd"/>
           </w:p>
         </w:tc>
         <w:tc>
@@ -8320,6 +8429,14 @@
                 <w:lang w:eastAsia="es-MX"/>
               </w:rPr>
             </w:pPr>
+            <w:r>
+              <w:rPr>
+                <w:rFonts w:asciiTheme="minorHAnsi" w:eastAsia="Times New Roman" w:hAnsiTheme="minorHAnsi" w:cs="Arial"/>
+                <w:color w:val="000000"/>
+                <w:lang w:eastAsia="es-MX"/>
+              </w:rPr>
+              <w:t>X</w:t>
+            </w:r>
           </w:p>
         </w:tc>
         <w:tc>
@@ -8494,18 +8611,8 @@
                 <w:color w:val="000000"/>
                 <w:lang w:eastAsia="es-MX"/>
               </w:rPr>
-              <w:t>“</w:t>
-            </w:r>
-            <w:proofErr w:type="spellStart"/>
-            <w:r>
-              <w:rPr>
-                <w:rFonts w:asciiTheme="minorHAnsi" w:eastAsia="Times New Roman" w:hAnsiTheme="minorHAnsi" w:cs="Arial"/>
-                <w:color w:val="000000"/>
-                <w:lang w:eastAsia="es-MX"/>
-              </w:rPr>
-              <w:t>Fix</w:t>
-            </w:r>
-            <w:proofErr w:type="spellEnd"/>
+              <w:t>“Fix</w:t>
+            </w:r>
             <w:r>
               <w:rPr>
                 <w:rFonts w:asciiTheme="minorHAnsi" w:eastAsia="Times New Roman" w:hAnsiTheme="minorHAnsi" w:cs="Arial"/>
@@ -8745,7 +8852,24 @@
                 <w:color w:val="000000"/>
                 <w:lang w:eastAsia="es-MX"/>
               </w:rPr>
-              <w:t>BD=____________</w:t>
+              <w:t>BD=_____</w:t>
+            </w:r>
+            <w:r>
+              <w:rPr>
+                <w:rFonts w:asciiTheme="minorHAnsi" w:eastAsia="Times New Roman" w:hAnsiTheme="minorHAnsi" w:cs="Arial"/>
+                <w:color w:val="000000"/>
+                <w:u w:val="single"/>
+                <w:lang w:eastAsia="es-MX"/>
+              </w:rPr>
+              <w:t>0</w:t>
+            </w:r>
+            <w:r>
+              <w:rPr>
+                <w:rFonts w:asciiTheme="minorHAnsi" w:eastAsia="Times New Roman" w:hAnsiTheme="minorHAnsi" w:cs="Arial"/>
+                <w:color w:val="000000"/>
+                <w:lang w:eastAsia="es-MX"/>
+              </w:rPr>
+              <w:t>_______</w:t>
             </w:r>
           </w:p>
           <w:p>
@@ -9084,7 +9208,24 @@
                 <w:color w:val="000000"/>
                 <w:lang w:eastAsia="es-MX"/>
               </w:rPr>
-              <w:t>BT=____________</w:t>
+              <w:t>BT=_____</w:t>
+            </w:r>
+            <w:r>
+              <w:rPr>
+                <w:rFonts w:asciiTheme="minorHAnsi" w:eastAsia="Times New Roman" w:hAnsiTheme="minorHAnsi" w:cs="Arial"/>
+                <w:color w:val="000000"/>
+                <w:u w:val="single"/>
+                <w:lang w:eastAsia="es-MX"/>
+              </w:rPr>
+              <w:t>0</w:t>
+            </w:r>
+            <w:r>
+              <w:rPr>
+                <w:rFonts w:asciiTheme="minorHAnsi" w:eastAsia="Times New Roman" w:hAnsiTheme="minorHAnsi" w:cs="Arial"/>
+                <w:color w:val="000000"/>
+                <w:lang w:eastAsia="es-MX"/>
+              </w:rPr>
+              <w:t>______</w:t>
             </w:r>
           </w:p>
           <w:p>
@@ -9283,6 +9424,14 @@
                 <w:lang w:eastAsia="es-MX"/>
               </w:rPr>
             </w:pPr>
+            <w:r>
+              <w:rPr>
+                <w:rFonts w:asciiTheme="minorHAnsi" w:eastAsia="Times New Roman" w:hAnsiTheme="minorHAnsi" w:cs="Arial"/>
+                <w:color w:val="000000"/>
+                <w:lang w:eastAsia="es-MX"/>
+              </w:rPr>
+              <w:t>BT – BD = 0</w:t>
+            </w:r>
           </w:p>
         </w:tc>
       </w:tr>
@@ -9306,6 +9455,14 @@
                 <w:lang w:eastAsia="es-MX"/>
               </w:rPr>
             </w:pPr>
+            <w:r>
+              <w:rPr>
+                <w:rFonts w:asciiTheme="minorHAnsi" w:eastAsia="Times New Roman" w:hAnsiTheme="minorHAnsi" w:cs="Arial"/>
+                <w:color w:val="000000"/>
+                <w:lang w:eastAsia="es-MX"/>
+              </w:rPr>
+              <w:t>X</w:t>
+            </w:r>
           </w:p>
         </w:tc>
         <w:tc>
@@ -9456,18 +9613,8 @@
                 <w:color w:val="000000"/>
                 <w:lang w:eastAsia="es-MX"/>
               </w:rPr>
-              <w:t>“</w:t>
-            </w:r>
-            <w:proofErr w:type="spellStart"/>
-            <w:r>
-              <w:rPr>
-                <w:rFonts w:asciiTheme="minorHAnsi" w:eastAsia="Times New Roman" w:hAnsiTheme="minorHAnsi" w:cs="Arial"/>
-                <w:color w:val="000000"/>
-                <w:lang w:eastAsia="es-MX"/>
-              </w:rPr>
-              <w:t>Fix</w:t>
-            </w:r>
-            <w:proofErr w:type="spellEnd"/>
+              <w:t>“Fix</w:t>
+            </w:r>
             <w:r>
               <w:rPr>
                 <w:rFonts w:asciiTheme="minorHAnsi" w:eastAsia="Times New Roman" w:hAnsiTheme="minorHAnsi" w:cs="Arial"/>
@@ -9707,7 +9854,24 @@
                 <w:color w:val="000000"/>
                 <w:lang w:eastAsia="es-MX"/>
               </w:rPr>
-              <w:t>BD=____________</w:t>
+              <w:t>BD=____</w:t>
+            </w:r>
+            <w:r>
+              <w:rPr>
+                <w:rFonts w:asciiTheme="minorHAnsi" w:eastAsia="Times New Roman" w:hAnsiTheme="minorHAnsi" w:cs="Arial"/>
+                <w:color w:val="000000"/>
+                <w:u w:val="single"/>
+                <w:lang w:eastAsia="es-MX"/>
+              </w:rPr>
+              <w:t>1.6</w:t>
+            </w:r>
+            <w:r>
+              <w:rPr>
+                <w:rFonts w:asciiTheme="minorHAnsi" w:eastAsia="Times New Roman" w:hAnsiTheme="minorHAnsi" w:cs="Arial"/>
+                <w:color w:val="000000"/>
+                <w:lang w:eastAsia="es-MX"/>
+              </w:rPr>
+              <w:t>______</w:t>
             </w:r>
           </w:p>
           <w:p>
@@ -10046,7 +10210,24 @@
                 <w:color w:val="000000"/>
                 <w:lang w:eastAsia="es-MX"/>
               </w:rPr>
-              <w:t>BT=____________</w:t>
+              <w:t>BT=____</w:t>
+            </w:r>
+            <w:r>
+              <w:rPr>
+                <w:rFonts w:asciiTheme="minorHAnsi" w:eastAsia="Times New Roman" w:hAnsiTheme="minorHAnsi" w:cs="Arial"/>
+                <w:color w:val="000000"/>
+                <w:u w:val="single"/>
+                <w:lang w:eastAsia="es-MX"/>
+              </w:rPr>
+              <w:t>6</w:t>
+            </w:r>
+            <w:r>
+              <w:rPr>
+                <w:rFonts w:asciiTheme="minorHAnsi" w:eastAsia="Times New Roman" w:hAnsiTheme="minorHAnsi" w:cs="Arial"/>
+                <w:color w:val="000000"/>
+                <w:lang w:eastAsia="es-MX"/>
+              </w:rPr>
+              <w:t>______</w:t>
             </w:r>
           </w:p>
           <w:p>
@@ -10344,7 +10525,33 @@
                 <w:color w:val="000000"/>
                 <w:lang w:eastAsia="es-MX"/>
               </w:rPr>
-              <w:t>CP=____________</w:t>
+              <w:t>CP=_____</w:t>
+            </w:r>
+            <w:r>
+              <w:rPr>
+                <w:rFonts w:asciiTheme="minorHAnsi" w:eastAsia="Times New Roman" w:hAnsiTheme="minorHAnsi" w:cs="Arial"/>
+                <w:color w:val="000000"/>
+                <w:u w:val="single"/>
+                <w:lang w:eastAsia="es-MX"/>
+              </w:rPr>
+              <w:t>3</w:t>
+            </w:r>
+            <w:r>
+              <w:rPr>
+                <w:rFonts w:asciiTheme="minorHAnsi" w:eastAsia="Times New Roman" w:hAnsiTheme="minorHAnsi" w:cs="Arial"/>
+                <w:color w:val="000000"/>
+                <w:u w:val="single"/>
+                <w:lang w:eastAsia="es-MX"/>
+              </w:rPr>
+              <w:t>.5</w:t>
+            </w:r>
+            <w:r>
+              <w:rPr>
+                <w:rFonts w:asciiTheme="minorHAnsi" w:eastAsia="Times New Roman" w:hAnsiTheme="minorHAnsi" w:cs="Arial"/>
+                <w:color w:val="000000"/>
+                <w:lang w:eastAsia="es-MX"/>
+              </w:rPr>
+              <w:t>______</w:t>
             </w:r>
           </w:p>
           <w:p>
@@ -10535,6 +10742,14 @@
                 <w:lang w:eastAsia="es-MX"/>
               </w:rPr>
             </w:pPr>
+            <w:r>
+              <w:rPr>
+                <w:rFonts w:asciiTheme="minorHAnsi" w:eastAsia="Times New Roman" w:hAnsiTheme="minorHAnsi" w:cs="Arial"/>
+                <w:color w:val="000000"/>
+                <w:lang w:eastAsia="es-MX"/>
+              </w:rPr>
+              <w:t>BT – BD = 4.1</w:t>
+            </w:r>
           </w:p>
         </w:tc>
       </w:tr>
@@ -10558,6 +10773,14 @@
                 <w:lang w:eastAsia="es-MX"/>
               </w:rPr>
             </w:pPr>
+            <w:r>
+              <w:rPr>
+                <w:rFonts w:asciiTheme="minorHAnsi" w:eastAsia="Times New Roman" w:hAnsiTheme="minorHAnsi" w:cs="Arial"/>
+                <w:color w:val="000000"/>
+                <w:lang w:eastAsia="es-MX"/>
+              </w:rPr>
+              <w:t>X</w:t>
+            </w:r>
           </w:p>
         </w:tc>
         <w:tc>
@@ -10663,25 +10886,24 @@
                 <w:color w:val="000000"/>
                 <w:lang w:eastAsia="es-MX"/>
               </w:rPr>
-              <w:t>de LDC de las partes nuevas (</w:t>
-            </w:r>
-            <w:proofErr w:type="spellStart"/>
-            <w:r>
-              <w:rPr>
-                <w:rFonts w:asciiTheme="minorHAnsi" w:eastAsia="Times New Roman" w:hAnsiTheme="minorHAnsi" w:cs="Arial"/>
-                <w:color w:val="000000"/>
-                <w:lang w:eastAsia="es-MX"/>
-              </w:rPr>
-              <w:t>added</w:t>
-            </w:r>
-            <w:proofErr w:type="spellEnd"/>
-            <w:r>
-              <w:rPr>
-                <w:rFonts w:asciiTheme="minorHAnsi" w:eastAsia="Times New Roman" w:hAnsiTheme="minorHAnsi" w:cs="Arial"/>
-                <w:color w:val="000000"/>
-                <w:lang w:eastAsia="es-MX"/>
-              </w:rPr>
-              <w:t>) y escríbelo aquí... AP=____________</w:t>
+              <w:t>de LDC de las partes nuevas (added) y escríbelo aquí... AP=____</w:t>
+            </w:r>
+            <w:r>
+              <w:rPr>
+                <w:rFonts w:asciiTheme="minorHAnsi" w:eastAsia="Times New Roman" w:hAnsiTheme="minorHAnsi" w:cs="Arial"/>
+                <w:color w:val="000000"/>
+                <w:u w:val="single"/>
+                <w:lang w:eastAsia="es-MX"/>
+              </w:rPr>
+              <w:t>89</w:t>
+            </w:r>
+            <w:r>
+              <w:rPr>
+                <w:rFonts w:asciiTheme="minorHAnsi" w:eastAsia="Times New Roman" w:hAnsiTheme="minorHAnsi" w:cs="Arial"/>
+                <w:color w:val="000000"/>
+                <w:lang w:eastAsia="es-MX"/>
+              </w:rPr>
+              <w:t>______</w:t>
             </w:r>
           </w:p>
           <w:p>
@@ -10781,33 +11003,32 @@
                 <w:color w:val="000000"/>
                 <w:lang w:eastAsia="es-MX"/>
               </w:rPr>
-              <w:t>(</w:t>
-            </w:r>
-            <w:proofErr w:type="spellStart"/>
-            <w:r>
-              <w:rPr>
-                <w:rFonts w:asciiTheme="minorHAnsi" w:eastAsia="Times New Roman" w:hAnsiTheme="minorHAnsi" w:cs="Arial"/>
-                <w:color w:val="000000"/>
-                <w:lang w:eastAsia="es-MX"/>
-              </w:rPr>
-              <w:t>added</w:t>
-            </w:r>
-            <w:proofErr w:type="spellEnd"/>
-            <w:r>
-              <w:rPr>
-                <w:rFonts w:asciiTheme="minorHAnsi" w:eastAsia="Times New Roman" w:hAnsiTheme="minorHAnsi" w:cs="Arial"/>
-                <w:color w:val="000000"/>
-                <w:lang w:eastAsia="es-MX"/>
-              </w:rPr>
-              <w:t xml:space="preserve">) </w:t>
-            </w:r>
-            <w:r>
-              <w:rPr>
-                <w:rFonts w:asciiTheme="minorHAnsi" w:eastAsia="Times New Roman" w:hAnsiTheme="minorHAnsi" w:cs="Arial"/>
-                <w:color w:val="000000"/>
-                <w:lang w:eastAsia="es-MX"/>
-              </w:rPr>
-              <w:t>y escríbelo aquí... AR=____________</w:t>
+              <w:t xml:space="preserve">(added) </w:t>
+            </w:r>
+            <w:r>
+              <w:rPr>
+                <w:rFonts w:asciiTheme="minorHAnsi" w:eastAsia="Times New Roman" w:hAnsiTheme="minorHAnsi" w:cs="Arial"/>
+                <w:color w:val="000000"/>
+                <w:lang w:eastAsia="es-MX"/>
+              </w:rPr>
+              <w:t>y escríbelo aquí... AR=____</w:t>
+            </w:r>
+            <w:r>
+              <w:rPr>
+                <w:rFonts w:asciiTheme="minorHAnsi" w:eastAsia="Times New Roman" w:hAnsiTheme="minorHAnsi" w:cs="Arial"/>
+                <w:color w:val="000000"/>
+                <w:u w:val="single"/>
+                <w:lang w:eastAsia="es-MX"/>
+              </w:rPr>
+              <w:t>89</w:t>
+            </w:r>
+            <w:r>
+              <w:rPr>
+                <w:rFonts w:asciiTheme="minorHAnsi" w:eastAsia="Times New Roman" w:hAnsiTheme="minorHAnsi" w:cs="Arial"/>
+                <w:color w:val="000000"/>
+                <w:lang w:eastAsia="es-MX"/>
+              </w:rPr>
+              <w:t>______</w:t>
             </w:r>
           </w:p>
           <w:p>
@@ -10878,6 +11099,14 @@
                 <w:lang w:eastAsia="es-MX"/>
               </w:rPr>
             </w:pPr>
+            <w:r>
+              <w:rPr>
+                <w:rFonts w:asciiTheme="minorHAnsi" w:eastAsia="Times New Roman" w:hAnsiTheme="minorHAnsi" w:cs="Arial"/>
+                <w:color w:val="000000"/>
+                <w:lang w:eastAsia="es-MX"/>
+              </w:rPr>
+              <w:t>AR – AP = 0</w:t>
+            </w:r>
           </w:p>
         </w:tc>
       </w:tr>
@@ -10901,6 +11130,14 @@
                 <w:lang w:eastAsia="es-MX"/>
               </w:rPr>
             </w:pPr>
+            <w:r>
+              <w:rPr>
+                <w:rFonts w:asciiTheme="minorHAnsi" w:eastAsia="Times New Roman" w:hAnsiTheme="minorHAnsi" w:cs="Arial"/>
+                <w:color w:val="000000"/>
+                <w:lang w:eastAsia="es-MX"/>
+              </w:rPr>
+              <w:t>X</w:t>
+            </w:r>
           </w:p>
         </w:tc>
         <w:tc>
@@ -11088,7 +11325,6 @@
                 <w:lang w:eastAsia="es-MX"/>
               </w:rPr>
             </w:pPr>
-            <w:proofErr w:type="gramStart"/>
             <w:r>
               <w:rPr>
                 <w:rFonts w:asciiTheme="minorHAnsi" w:eastAsia="Times New Roman" w:hAnsiTheme="minorHAnsi" w:cs="Arial"/>
@@ -11134,7 +11370,6 @@
               </w:rPr>
               <w:t>revisar</w:t>
             </w:r>
-            <w:proofErr w:type="gramEnd"/>
           </w:p>
         </w:tc>
         <w:tc>
@@ -11203,6 +11438,15 @@
                 <w:lang w:eastAsia="es-MX"/>
               </w:rPr>
             </w:pPr>
+            <w:r>
+              <w:rPr>
+                <w:rFonts w:asciiTheme="minorHAnsi" w:eastAsia="Times New Roman" w:hAnsiTheme="minorHAnsi" w:cs="Arial"/>
+                <w:color w:val="000000"/>
+                <w:lang w:eastAsia="es-MX"/>
+              </w:rPr>
+              <w:lastRenderedPageBreak/>
+              <w:t>X</w:t>
+            </w:r>
           </w:p>
         </w:tc>
         <w:tc>
@@ -11289,6 +11533,14 @@
                 <w:lang w:eastAsia="es-MX"/>
               </w:rPr>
             </w:pPr>
+            <w:r>
+              <w:rPr>
+                <w:rFonts w:asciiTheme="minorHAnsi" w:eastAsia="Times New Roman" w:hAnsiTheme="minorHAnsi" w:cs="Arial"/>
+                <w:color w:val="000000"/>
+                <w:lang w:eastAsia="es-MX"/>
+              </w:rPr>
+              <w:t>X</w:t>
+            </w:r>
           </w:p>
         </w:tc>
         <w:tc>
@@ -11375,6 +11627,14 @@
                 <w:lang w:eastAsia="es-MX"/>
               </w:rPr>
             </w:pPr>
+            <w:r>
+              <w:rPr>
+                <w:rFonts w:asciiTheme="minorHAnsi" w:eastAsia="Times New Roman" w:hAnsiTheme="minorHAnsi" w:cs="Arial"/>
+                <w:color w:val="000000"/>
+                <w:lang w:eastAsia="es-MX"/>
+              </w:rPr>
+              <w:t>X</w:t>
+            </w:r>
           </w:p>
         </w:tc>
         <w:tc>
@@ -11471,6 +11731,14 @@
                 <w:lang w:eastAsia="es-MX"/>
               </w:rPr>
             </w:pPr>
+            <w:r>
+              <w:rPr>
+                <w:rFonts w:asciiTheme="minorHAnsi" w:eastAsia="Times New Roman" w:hAnsiTheme="minorHAnsi" w:cs="Arial"/>
+                <w:color w:val="000000"/>
+                <w:lang w:eastAsia="es-MX"/>
+              </w:rPr>
+              <w:t>X</w:t>
+            </w:r>
           </w:p>
         </w:tc>
         <w:tc>
@@ -11646,7 +11914,6 @@
                 <w:lang w:eastAsia="es-MX"/>
               </w:rPr>
             </w:pPr>
-            <w:proofErr w:type="gramStart"/>
             <w:r>
               <w:rPr>
                 <w:rFonts w:asciiTheme="minorHAnsi" w:eastAsia="Times New Roman" w:hAnsiTheme="minorHAnsi" w:cs="Arial"/>
@@ -11692,7 +11959,6 @@
               </w:rPr>
               <w:t>revisar</w:t>
             </w:r>
-            <w:proofErr w:type="gramEnd"/>
           </w:p>
         </w:tc>
         <w:tc>
@@ -11761,6 +12027,14 @@
                 <w:lang w:eastAsia="es-MX"/>
               </w:rPr>
             </w:pPr>
+            <w:r>
+              <w:rPr>
+                <w:rFonts w:asciiTheme="minorHAnsi" w:eastAsia="Times New Roman" w:hAnsiTheme="minorHAnsi" w:cs="Arial"/>
+                <w:color w:val="000000"/>
+                <w:lang w:eastAsia="es-MX"/>
+              </w:rPr>
+              <w:t>X</w:t>
+            </w:r>
           </w:p>
         </w:tc>
         <w:tc>
@@ -11815,6 +12089,14 @@
                 <w:lang w:eastAsia="es-MX"/>
               </w:rPr>
             </w:pPr>
+            <w:r>
+              <w:rPr>
+                <w:rFonts w:asciiTheme="minorHAnsi" w:eastAsia="Times New Roman" w:hAnsiTheme="minorHAnsi" w:cs="Arial"/>
+                <w:color w:val="000000"/>
+                <w:lang w:eastAsia="es-MX"/>
+              </w:rPr>
+              <w:t>X</w:t>
+            </w:r>
           </w:p>
         </w:tc>
         <w:tc>
@@ -11869,6 +12151,14 @@
                 <w:lang w:eastAsia="es-MX"/>
               </w:rPr>
             </w:pPr>
+            <w:r>
+              <w:rPr>
+                <w:rFonts w:asciiTheme="minorHAnsi" w:eastAsia="Times New Roman" w:hAnsiTheme="minorHAnsi" w:cs="Arial"/>
+                <w:color w:val="000000"/>
+                <w:lang w:eastAsia="es-MX"/>
+              </w:rPr>
+              <w:t>X</w:t>
+            </w:r>
           </w:p>
         </w:tc>
         <w:tc>
@@ -12002,7 +12292,6 @@
                 <w:lang w:eastAsia="es-MX"/>
               </w:rPr>
             </w:pPr>
-            <w:proofErr w:type="gramStart"/>
             <w:r>
               <w:rPr>
                 <w:rFonts w:asciiTheme="minorHAnsi" w:eastAsia="Times New Roman" w:hAnsiTheme="minorHAnsi" w:cs="Arial"/>
@@ -12048,7 +12337,6 @@
               </w:rPr>
               <w:t>revisar</w:t>
             </w:r>
-            <w:proofErr w:type="gramEnd"/>
           </w:p>
         </w:tc>
         <w:tc>
@@ -12117,6 +12405,14 @@
                 <w:lang w:eastAsia="es-MX"/>
               </w:rPr>
             </w:pPr>
+            <w:r>
+              <w:rPr>
+                <w:rFonts w:asciiTheme="minorHAnsi" w:eastAsia="Times New Roman" w:hAnsiTheme="minorHAnsi" w:cs="Arial"/>
+                <w:color w:val="000000"/>
+                <w:lang w:eastAsia="es-MX"/>
+              </w:rPr>
+              <w:t>X</w:t>
+            </w:r>
           </w:p>
         </w:tc>
         <w:tc>
@@ -12171,6 +12467,14 @@
                 <w:lang w:eastAsia="es-MX"/>
               </w:rPr>
             </w:pPr>
+            <w:r>
+              <w:rPr>
+                <w:rFonts w:asciiTheme="minorHAnsi" w:eastAsia="Times New Roman" w:hAnsiTheme="minorHAnsi" w:cs="Arial"/>
+                <w:color w:val="000000"/>
+                <w:lang w:eastAsia="es-MX"/>
+              </w:rPr>
+              <w:t>X</w:t>
+            </w:r>
           </w:p>
         </w:tc>
         <w:tc>
@@ -12260,6 +12564,7 @@
           <w:sz w:val="36"/>
           <w:szCs w:val="32"/>
         </w:rPr>
+        <w:lastRenderedPageBreak/>
         <w:t>Parte 2: Mejora del Proceso</w:t>
       </w:r>
     </w:p>
@@ -12275,7 +12580,7 @@
     </w:p>
     <w:p>
       <w:pPr>
-        <w:pStyle w:val="ListParagraph"/>
+        <w:pStyle w:val="Prrafodelista"/>
         <w:numPr>
           <w:ilvl w:val="0"/>
           <w:numId w:val="2"/>
@@ -12295,17 +12600,15 @@
           <w:color w:val="2F5496"/>
           <w:sz w:val="24"/>
         </w:rPr>
-        <w:t>Analiza los datos del “Resumen del Plan” para encontrar</w:t>
-      </w:r>
-      <w:bookmarkStart w:id="0" w:name="_GoBack"/>
-      <w:bookmarkEnd w:id="0"/>
+        <w:t xml:space="preserve">Analiza los datos del “Resumen del Plan” para encontrar áreas de mejora </w:t>
+      </w:r>
       <w:r>
         <w:rPr>
           <w:rFonts w:asciiTheme="minorHAnsi" w:hAnsiTheme="minorHAnsi"/>
           <w:color w:val="2F5496"/>
           <w:sz w:val="24"/>
         </w:rPr>
-        <w:t xml:space="preserve"> áreas de mejora </w:t>
+        <w:t>personales</w:t>
       </w:r>
       <w:r>
         <w:rPr>
@@ -12313,7 +12616,7 @@
           <w:color w:val="2F5496"/>
           <w:sz w:val="24"/>
         </w:rPr>
-        <w:t>personales</w:t>
+        <w:t>.</w:t>
       </w:r>
       <w:r>
         <w:rPr>
@@ -12321,7 +12624,7 @@
           <w:color w:val="2F5496"/>
           <w:sz w:val="24"/>
         </w:rPr>
-        <w:t>.</w:t>
+        <w:t xml:space="preserve"> U</w:t>
       </w:r>
       <w:r>
         <w:rPr>
@@ -12329,7 +12632,7 @@
           <w:color w:val="2F5496"/>
           <w:sz w:val="24"/>
         </w:rPr>
-        <w:t xml:space="preserve"> U</w:t>
+        <w:t xml:space="preserve">tiliza </w:t>
       </w:r>
       <w:r>
         <w:rPr>
@@ -12337,7 +12640,7 @@
           <w:color w:val="2F5496"/>
           <w:sz w:val="24"/>
         </w:rPr>
-        <w:t xml:space="preserve">tiliza </w:t>
+        <w:t xml:space="preserve">la siguiente lista </w:t>
       </w:r>
       <w:r>
         <w:rPr>
@@ -12345,7 +12648,7 @@
           <w:color w:val="2F5496"/>
           <w:sz w:val="24"/>
         </w:rPr>
-        <w:t xml:space="preserve">la siguiente lista </w:t>
+        <w:t>para identifica</w:t>
       </w:r>
       <w:r>
         <w:rPr>
@@ -12353,7 +12656,7 @@
           <w:color w:val="2F5496"/>
           <w:sz w:val="24"/>
         </w:rPr>
-        <w:t>para identifica</w:t>
+        <w:t>r</w:t>
       </w:r>
       <w:r>
         <w:rPr>
@@ -12361,7 +12664,7 @@
           <w:color w:val="2F5496"/>
           <w:sz w:val="24"/>
         </w:rPr>
-        <w:t>r</w:t>
+        <w:t xml:space="preserve"> </w:t>
       </w:r>
       <w:r>
         <w:rPr>
@@ -12369,7 +12672,7 @@
           <w:color w:val="2F5496"/>
           <w:sz w:val="24"/>
         </w:rPr>
-        <w:t xml:space="preserve"> </w:t>
+        <w:t xml:space="preserve">posibles </w:t>
       </w:r>
       <w:r>
         <w:rPr>
@@ -12377,20 +12680,12 @@
           <w:color w:val="2F5496"/>
           <w:sz w:val="24"/>
         </w:rPr>
-        <w:t xml:space="preserve">posibles </w:t>
-      </w:r>
-      <w:r>
-        <w:rPr>
-          <w:rFonts w:asciiTheme="minorHAnsi" w:hAnsiTheme="minorHAnsi"/>
-          <w:color w:val="2F5496"/>
-          <w:sz w:val="24"/>
-        </w:rPr>
         <w:t>áreas de mejora:</w:t>
       </w:r>
     </w:p>
     <w:p>
       <w:pPr>
-        <w:pStyle w:val="ListParagraph"/>
+        <w:pStyle w:val="Prrafodelista"/>
         <w:numPr>
           <w:ilvl w:val="1"/>
           <w:numId w:val="2"/>
@@ -12410,30 +12705,12 @@
           <w:color w:val="2F5496"/>
           <w:sz w:val="24"/>
         </w:rPr>
-        <w:t>La productividad (LDC/hora) planeada y real son razonables (entre 20 y 40 LDC/</w:t>
-      </w:r>
-      <w:proofErr w:type="spellStart"/>
-      <w:r>
-        <w:rPr>
-          <w:rFonts w:asciiTheme="minorHAnsi" w:hAnsiTheme="minorHAnsi"/>
-          <w:color w:val="2F5496"/>
-          <w:sz w:val="24"/>
-        </w:rPr>
-        <w:t>hr</w:t>
-      </w:r>
-      <w:proofErr w:type="spellEnd"/>
-      <w:r>
-        <w:rPr>
-          <w:rFonts w:asciiTheme="minorHAnsi" w:hAnsiTheme="minorHAnsi"/>
-          <w:color w:val="2F5496"/>
-          <w:sz w:val="24"/>
-        </w:rPr>
-        <w:t>)</w:t>
+        <w:t>La productividad (LDC/hora) planeada y real son razonables (entre 20 y 40 LDC/hr)</w:t>
       </w:r>
     </w:p>
     <w:p>
       <w:pPr>
-        <w:pStyle w:val="ListParagraph"/>
+        <w:pStyle w:val="Prrafodelista"/>
         <w:numPr>
           <w:ilvl w:val="1"/>
           <w:numId w:val="2"/>
@@ -12458,7 +12735,7 @@
     </w:p>
     <w:p>
       <w:pPr>
-        <w:pStyle w:val="ListParagraph"/>
+        <w:pStyle w:val="Prrafodelista"/>
         <w:numPr>
           <w:ilvl w:val="1"/>
           <w:numId w:val="2"/>
@@ -12483,7 +12760,7 @@
     </w:p>
     <w:p>
       <w:pPr>
-        <w:pStyle w:val="ListParagraph"/>
+        <w:pStyle w:val="Prrafodelista"/>
         <w:numPr>
           <w:ilvl w:val="1"/>
           <w:numId w:val="2"/>
@@ -12508,7 +12785,7 @@
     </w:p>
     <w:p>
       <w:pPr>
-        <w:pStyle w:val="ListParagraph"/>
+        <w:pStyle w:val="Prrafodelista"/>
         <w:numPr>
           <w:ilvl w:val="1"/>
           <w:numId w:val="2"/>
@@ -12533,7 +12810,7 @@
     </w:p>
     <w:p>
       <w:pPr>
-        <w:pStyle w:val="ListParagraph"/>
+        <w:pStyle w:val="Prrafodelista"/>
         <w:numPr>
           <w:ilvl w:val="1"/>
           <w:numId w:val="2"/>
@@ -12553,46 +12830,28 @@
           <w:color w:val="2F5496"/>
           <w:sz w:val="24"/>
         </w:rPr>
-        <w:t xml:space="preserve">El </w:t>
-      </w:r>
-      <w:proofErr w:type="spellStart"/>
+        <w:t xml:space="preserve">El Yield es </w:t>
+      </w:r>
+      <w:r>
+        <w:rPr>
+          <w:rFonts w:asciiTheme="minorHAnsi" w:hAnsiTheme="minorHAnsi" w:cstheme="minorHAnsi"/>
+          <w:color w:val="2F5496"/>
+          <w:sz w:val="24"/>
+        </w:rPr>
+        <w:t>≥</w:t>
+      </w:r>
       <w:r>
         <w:rPr>
           <w:rFonts w:asciiTheme="minorHAnsi" w:hAnsiTheme="minorHAnsi"/>
           <w:color w:val="2F5496"/>
           <w:sz w:val="24"/>
         </w:rPr>
-        <w:t>Yield</w:t>
-      </w:r>
-      <w:proofErr w:type="spellEnd"/>
-      <w:r>
-        <w:rPr>
-          <w:rFonts w:asciiTheme="minorHAnsi" w:hAnsiTheme="minorHAnsi"/>
-          <w:color w:val="2F5496"/>
-          <w:sz w:val="24"/>
-        </w:rPr>
-        <w:t xml:space="preserve"> es </w:t>
-      </w:r>
-      <w:r>
-        <w:rPr>
-          <w:rFonts w:asciiTheme="minorHAnsi" w:hAnsiTheme="minorHAnsi" w:cstheme="minorHAnsi"/>
-          <w:color w:val="2F5496"/>
-          <w:sz w:val="24"/>
-        </w:rPr>
-        <w:t>≥</w:t>
-      </w:r>
-      <w:r>
-        <w:rPr>
-          <w:rFonts w:asciiTheme="minorHAnsi" w:hAnsiTheme="minorHAnsi"/>
-          <w:color w:val="2F5496"/>
-          <w:sz w:val="24"/>
-        </w:rPr>
         <w:t xml:space="preserve"> 80%</w:t>
       </w:r>
     </w:p>
     <w:p>
       <w:pPr>
-        <w:pStyle w:val="ListParagraph"/>
+        <w:pStyle w:val="Prrafodelista"/>
         <w:numPr>
           <w:ilvl w:val="1"/>
           <w:numId w:val="2"/>
@@ -12612,30 +12871,12 @@
           <w:color w:val="2F5496"/>
           <w:sz w:val="24"/>
         </w:rPr>
-        <w:t xml:space="preserve">El campo "% </w:t>
-      </w:r>
-      <w:proofErr w:type="spellStart"/>
-      <w:r>
-        <w:rPr>
-          <w:rFonts w:asciiTheme="minorHAnsi" w:hAnsiTheme="minorHAnsi"/>
-          <w:color w:val="2F5496"/>
-          <w:sz w:val="24"/>
-        </w:rPr>
-        <w:t>Reused</w:t>
-      </w:r>
-      <w:proofErr w:type="spellEnd"/>
-      <w:r>
-        <w:rPr>
-          <w:rFonts w:asciiTheme="minorHAnsi" w:hAnsiTheme="minorHAnsi"/>
-          <w:color w:val="2F5496"/>
-          <w:sz w:val="24"/>
-        </w:rPr>
-        <w:t>" indica un buen reúso del código</w:t>
+        <w:t>El campo "% Reused" indica un buen reúso del código</w:t>
       </w:r>
     </w:p>
     <w:p>
       <w:pPr>
-        <w:pStyle w:val="ListParagraph"/>
+        <w:pStyle w:val="Prrafodelista"/>
         <w:numPr>
           <w:ilvl w:val="1"/>
           <w:numId w:val="2"/>
@@ -12660,7 +12901,7 @@
     </w:p>
     <w:p>
       <w:pPr>
-        <w:pStyle w:val="ListParagraph"/>
+        <w:pStyle w:val="Prrafodelista"/>
         <w:numPr>
           <w:ilvl w:val="1"/>
           <w:numId w:val="2"/>
@@ -12685,7 +12926,7 @@
     </w:p>
     <w:p>
       <w:pPr>
-        <w:pStyle w:val="ListParagraph"/>
+        <w:pStyle w:val="Prrafodelista"/>
         <w:numPr>
           <w:ilvl w:val="1"/>
           <w:numId w:val="2"/>
@@ -12705,22 +12946,12 @@
           <w:color w:val="2F5496"/>
           <w:sz w:val="24"/>
         </w:rPr>
-        <w:t>La velocidad real de revisión del código es ≤ 200 LDC/</w:t>
-      </w:r>
-      <w:proofErr w:type="spellStart"/>
-      <w:r>
-        <w:rPr>
-          <w:rFonts w:asciiTheme="minorHAnsi" w:hAnsiTheme="minorHAnsi"/>
-          <w:color w:val="2F5496"/>
-          <w:sz w:val="24"/>
-        </w:rPr>
-        <w:t>hr</w:t>
-      </w:r>
-      <w:proofErr w:type="spellEnd"/>
+        <w:t>La velocidad real de revisión del código es ≤ 200 LDC/hr</w:t>
+      </w:r>
     </w:p>
     <w:p>
       <w:pPr>
-        <w:pStyle w:val="ListParagraph"/>
+        <w:pStyle w:val="Prrafodelista"/>
         <w:numPr>
           <w:ilvl w:val="1"/>
           <w:numId w:val="2"/>
@@ -12745,7 +12976,7 @@
     </w:p>
     <w:p>
       <w:pPr>
-        <w:pStyle w:val="ListParagraph"/>
+        <w:pStyle w:val="Prrafodelista"/>
         <w:numPr>
           <w:ilvl w:val="1"/>
           <w:numId w:val="2"/>
@@ -12770,7 +13001,7 @@
     </w:p>
     <w:p>
       <w:pPr>
-        <w:pStyle w:val="ListParagraph"/>
+        <w:pStyle w:val="Prrafodelista"/>
         <w:numPr>
           <w:ilvl w:val="1"/>
           <w:numId w:val="2"/>
@@ -12795,7 +13026,7 @@
     </w:p>
     <w:p>
       <w:pPr>
-        <w:pStyle w:val="ListParagraph"/>
+        <w:pStyle w:val="Prrafodelista"/>
         <w:numPr>
           <w:ilvl w:val="1"/>
           <w:numId w:val="2"/>
@@ -12819,56 +13050,12 @@
           <w:color w:val="2F5496"/>
           <w:sz w:val="24"/>
         </w:rPr>
-        <w:t xml:space="preserve">El valor del </w:t>
-      </w:r>
-      <w:proofErr w:type="spellStart"/>
-      <w:r>
-        <w:rPr>
-          <w:rFonts w:asciiTheme="minorHAnsi" w:hAnsiTheme="minorHAnsi"/>
-          <w:b/>
-          <w:i/>
-          <w:color w:val="2F5496"/>
-          <w:sz w:val="24"/>
-        </w:rPr>
-        <w:t>Appraisal</w:t>
-      </w:r>
-      <w:proofErr w:type="spellEnd"/>
-      <w:r>
-        <w:rPr>
-          <w:rFonts w:asciiTheme="minorHAnsi" w:hAnsiTheme="minorHAnsi"/>
-          <w:b/>
-          <w:i/>
-          <w:color w:val="2F5496"/>
-          <w:sz w:val="24"/>
-        </w:rPr>
-        <w:t>/</w:t>
-      </w:r>
-      <w:proofErr w:type="spellStart"/>
-      <w:r>
-        <w:rPr>
-          <w:rFonts w:asciiTheme="minorHAnsi" w:hAnsiTheme="minorHAnsi"/>
-          <w:b/>
-          <w:i/>
-          <w:color w:val="2F5496"/>
-          <w:sz w:val="24"/>
-        </w:rPr>
-        <w:t>Failure</w:t>
-      </w:r>
-      <w:proofErr w:type="spellEnd"/>
-      <w:r>
-        <w:rPr>
-          <w:rFonts w:asciiTheme="minorHAnsi" w:hAnsiTheme="minorHAnsi"/>
-          <w:b/>
-          <w:i/>
-          <w:color w:val="2F5496"/>
-          <w:sz w:val="24"/>
-        </w:rPr>
-        <w:t xml:space="preserve"> Ratio (A/FR) es ≥ 2.0</w:t>
+        <w:t>El valor del Appraisal/Failure Ratio (A/FR) es ≥ 2.0</w:t>
       </w:r>
     </w:p>
     <w:p>
       <w:pPr>
-        <w:pStyle w:val="ListParagraph"/>
+        <w:pStyle w:val="Prrafodelista"/>
         <w:numPr>
           <w:ilvl w:val="1"/>
           <w:numId w:val="2"/>
@@ -12897,7 +13084,7 @@
     </w:p>
     <w:p>
       <w:pPr>
-        <w:pStyle w:val="ListParagraph"/>
+        <w:pStyle w:val="Prrafodelista"/>
         <w:numPr>
           <w:ilvl w:val="0"/>
           <w:numId w:val="2"/>
@@ -12947,7 +13134,7 @@
     </w:p>
     <w:p>
       <w:pPr>
-        <w:pStyle w:val="ListParagraph"/>
+        <w:pStyle w:val="Prrafodelista"/>
         <w:numPr>
           <w:ilvl w:val="1"/>
           <w:numId w:val="2"/>
@@ -12996,7 +13183,7 @@
     </w:p>
     <w:p>
       <w:pPr>
-        <w:pStyle w:val="ListParagraph"/>
+        <w:pStyle w:val="Prrafodelista"/>
         <w:numPr>
           <w:ilvl w:val="1"/>
           <w:numId w:val="2"/>
@@ -13046,7 +13233,7 @@
 </file>
 
 <file path=word/numbering.xml><?xml version="1.0" encoding="utf-8"?>
-<w:numbering xmlns:wpc="http://schemas.microsoft.com/office/word/2010/wordprocessingCanvas" xmlns:cx="http://schemas.microsoft.com/office/drawing/2014/chartex" xmlns:cx1="http://schemas.microsoft.com/office/drawing/2015/9/8/chartex" xmlns:cx2="http://schemas.microsoft.com/office/drawing/2015/10/21/chartex" xmlns:cx3="http://schemas.microsoft.com/office/drawing/2016/5/9/chartex" xmlns:cx4="http://schemas.microsoft.com/office/drawing/2016/5/10/chartex" xmlns:cx5="http://schemas.microsoft.com/office/drawing/2016/5/11/chartex" xmlns:cx6="http://schemas.microsoft.com/office/drawing/2016/5/12/chartex" xmlns:cx7="http://schemas.microsoft.com/office/drawing/2016/5/13/chartex" xmlns:cx8="http://schemas.microsoft.com/office/drawing/2016/5/14/chartex" xmlns:mc="http://schemas.openxmlformats.org/markup-compatibility/2006" xmlns:aink="http://schemas.microsoft.com/office/drawing/2016/ink" xmlns:am3d="http://schemas.microsoft.com/office/drawing/2017/model3d" xmlns:o="urn:schemas-microsoft-com:office:office" xmlns:r="http://schemas.openxmlformats.org/officeDocument/2006/relationships" xmlns:m="http://schemas.openxmlformats.org/officeDocument/2006/math" xmlns:v="urn:schemas-microsoft-com:vml" xmlns:wp14="http://schemas.microsoft.com/office/word/2010/wordprocessingDrawing" xmlns:wp="http://schemas.openxmlformats.org/drawingml/2006/wordprocessingDrawing" xmlns:w10="urn:schemas-microsoft-com:office:word" xmlns:w="http://schemas.openxmlformats.org/wordprocessingml/2006/main" xmlns:w14="http://schemas.microsoft.com/office/word/2010/wordml" xmlns:w15="http://schemas.microsoft.com/office/word/2012/wordml" xmlns:w16cid="http://schemas.microsoft.com/office/word/2016/wordml/cid" xmlns:w16se="http://schemas.microsoft.com/office/word/2015/wordml/symex" xmlns:wpg="http://schemas.microsoft.com/office/word/2010/wordprocessingGroup" xmlns:wpi="http://schemas.microsoft.com/office/word/2010/wordprocessingInk" xmlns:wne="http://schemas.microsoft.com/office/word/2006/wordml" xmlns:wps="http://schemas.microsoft.com/office/word/2010/wordprocessingShape" mc:Ignorable="w14 w15 w16se w16cid wp14">
+<w:numbering xmlns:wpc="http://schemas.microsoft.com/office/word/2010/wordprocessingCanvas" xmlns:cx="http://schemas.microsoft.com/office/drawing/2014/chartex" xmlns:cx1="http://schemas.microsoft.com/office/drawing/2015/9/8/chartex" xmlns:cx2="http://schemas.microsoft.com/office/drawing/2015/10/21/chartex" xmlns:cx3="http://schemas.microsoft.com/office/drawing/2016/5/9/chartex" xmlns:cx4="http://schemas.microsoft.com/office/drawing/2016/5/10/chartex" xmlns:cx5="http://schemas.microsoft.com/office/drawing/2016/5/11/chartex" xmlns:cx6="http://schemas.microsoft.com/office/drawing/2016/5/12/chartex" xmlns:cx7="http://schemas.microsoft.com/office/drawing/2016/5/13/chartex" xmlns:cx8="http://schemas.microsoft.com/office/drawing/2016/5/14/chartex" xmlns:mc="http://schemas.openxmlformats.org/markup-compatibility/2006" xmlns:aink="http://schemas.microsoft.com/office/drawing/2016/ink" xmlns:am3d="http://schemas.microsoft.com/office/drawing/2017/model3d" xmlns:o="urn:schemas-microsoft-com:office:office" xmlns:r="http://schemas.openxmlformats.org/officeDocument/2006/relationships" xmlns:m="http://schemas.openxmlformats.org/officeDocument/2006/math" xmlns:v="urn:schemas-microsoft-com:vml" xmlns:wp14="http://schemas.microsoft.com/office/word/2010/wordprocessingDrawing" xmlns:wp="http://schemas.openxmlformats.org/drawingml/2006/wordprocessingDrawing" xmlns:w10="urn:schemas-microsoft-com:office:word" xmlns:w="http://schemas.openxmlformats.org/wordprocessingml/2006/main" xmlns:w14="http://schemas.microsoft.com/office/word/2010/wordml" xmlns:w15="http://schemas.microsoft.com/office/word/2012/wordml" xmlns:w16cex="http://schemas.microsoft.com/office/word/2018/wordml/cex" xmlns:w16cid="http://schemas.microsoft.com/office/word/2016/wordml/cid" xmlns:w16="http://schemas.microsoft.com/office/word/2018/wordml" xmlns:w16sdtdh="http://schemas.microsoft.com/office/word/2020/wordml/sdtdatahash" xmlns:w16se="http://schemas.microsoft.com/office/word/2015/wordml/symex" xmlns:wpg="http://schemas.microsoft.com/office/word/2010/wordprocessingGroup" xmlns:wpi="http://schemas.microsoft.com/office/word/2010/wordprocessingInk" xmlns:wne="http://schemas.microsoft.com/office/word/2006/wordml" xmlns:wps="http://schemas.microsoft.com/office/word/2010/wordprocessingShape" mc:Ignorable="w14 w15 w16se w16cid w16 w16cex w16sdtdh wp14">
   <w:abstractNum w:abstractNumId="0" w15:restartNumberingAfterBreak="0">
     <w:nsid w:val="73EE41D0"/>
     <w:multiLevelType w:val="hybridMultilevel"/>
@@ -13256,7 +13443,7 @@
 </file>
 
 <file path=word/styles.xml><?xml version="1.0" encoding="utf-8"?>
-<w:styles xmlns:mc="http://schemas.openxmlformats.org/markup-compatibility/2006" xmlns:r="http://schemas.openxmlformats.org/officeDocument/2006/relationships" xmlns:w="http://schemas.openxmlformats.org/wordprocessingml/2006/main" xmlns:w14="http://schemas.microsoft.com/office/word/2010/wordml" xmlns:w15="http://schemas.microsoft.com/office/word/2012/wordml" xmlns:w16cid="http://schemas.microsoft.com/office/word/2016/wordml/cid" xmlns:w16se="http://schemas.microsoft.com/office/word/2015/wordml/symex" mc:Ignorable="w14 w15 w16se w16cid">
+<w:styles xmlns:mc="http://schemas.openxmlformats.org/markup-compatibility/2006" xmlns:r="http://schemas.openxmlformats.org/officeDocument/2006/relationships" xmlns:w="http://schemas.openxmlformats.org/wordprocessingml/2006/main" xmlns:w14="http://schemas.microsoft.com/office/word/2010/wordml" xmlns:w15="http://schemas.microsoft.com/office/word/2012/wordml" xmlns:w16cex="http://schemas.microsoft.com/office/word/2018/wordml/cex" xmlns:w16cid="http://schemas.microsoft.com/office/word/2016/wordml/cid" xmlns:w16="http://schemas.microsoft.com/office/word/2018/wordml" xmlns:w16sdtdh="http://schemas.microsoft.com/office/word/2020/wordml/sdtdatahash" xmlns:w16se="http://schemas.microsoft.com/office/word/2015/wordml/symex" mc:Ignorable="w14 w15 w16se w16cid w16 w16cex w16sdtdh">
   <w:docDefaults>
     <w:rPrDefault>
       <w:rPr>
@@ -13266,7 +13453,7 @@
     </w:rPrDefault>
     <w:pPrDefault/>
   </w:docDefaults>
-  <w:latentStyles w:defLockedState="0" w:defUIPriority="99" w:defSemiHidden="0" w:defUnhideWhenUsed="0" w:defQFormat="0" w:count="375">
+  <w:latentStyles w:defLockedState="0" w:defUIPriority="99" w:defSemiHidden="0" w:defUnhideWhenUsed="0" w:defQFormat="0" w:count="376">
     <w:lsdException w:name="Normal" w:uiPriority="0" w:qFormat="1"/>
     <w:lsdException w:name="heading 1" w:uiPriority="9" w:qFormat="1"/>
     <w:lsdException w:name="heading 2" w:semiHidden="1" w:uiPriority="9" w:unhideWhenUsed="1" w:qFormat="1"/>
@@ -13372,7 +13559,6 @@
     <w:lsdException w:name="HTML Sample" w:semiHidden="1" w:unhideWhenUsed="1"/>
     <w:lsdException w:name="HTML Typewriter" w:semiHidden="1" w:unhideWhenUsed="1"/>
     <w:lsdException w:name="HTML Variable" w:semiHidden="1" w:unhideWhenUsed="1"/>
-    <w:lsdException w:name="Normal Table" w:semiHidden="1" w:unhideWhenUsed="1"/>
     <w:lsdException w:name="annotation subject" w:semiHidden="1" w:unhideWhenUsed="1"/>
     <w:lsdException w:name="No List" w:semiHidden="1" w:unhideWhenUsed="1"/>
     <w:lsdException w:name="Outline List 1" w:semiHidden="1" w:unhideWhenUsed="1"/>
@@ -13419,10 +13605,8 @@
     <w:lsdException w:name="Table Subtle 2" w:semiHidden="1" w:unhideWhenUsed="1"/>
     <w:lsdException w:name="Table Web 1" w:semiHidden="1" w:unhideWhenUsed="1"/>
     <w:lsdException w:name="Table Web 2" w:semiHidden="1" w:unhideWhenUsed="1"/>
-    <w:lsdException w:name="Table Web 3" w:semiHidden="1" w:unhideWhenUsed="1"/>
     <w:lsdException w:name="Balloon Text" w:semiHidden="1" w:unhideWhenUsed="1"/>
     <w:lsdException w:name="Table Grid" w:uiPriority="59"/>
-    <w:lsdException w:name="Table Theme" w:semiHidden="1" w:unhideWhenUsed="1"/>
     <w:lsdException w:name="Placeholder Text" w:semiHidden="1"/>
     <w:lsdException w:name="No Spacing" w:uiPriority="1" w:qFormat="1"/>
     <w:lsdException w:name="Light Shading" w:uiPriority="60"/>
@@ -13642,6 +13826,7 @@
     <w:lsdException w:name="Smart Hyperlink" w:semiHidden="1" w:unhideWhenUsed="1"/>
     <w:lsdException w:name="Hashtag" w:semiHidden="1" w:unhideWhenUsed="1"/>
     <w:lsdException w:name="Unresolved Mention" w:semiHidden="1" w:unhideWhenUsed="1"/>
+    <w:lsdException w:name="Smart Link" w:semiHidden="1" w:unhideWhenUsed="1"/>
   </w:latentStyles>
   <w:style w:type="paragraph" w:default="1" w:styleId="Normal">
     <w:name w:val="Normal"/>
@@ -13655,13 +13840,13 @@
       <w:lang w:eastAsia="en-US"/>
     </w:rPr>
   </w:style>
-  <w:style w:type="character" w:default="1" w:styleId="DefaultParagraphFont">
+  <w:style w:type="character" w:default="1" w:styleId="Fuentedeprrafopredeter">
     <w:name w:val="Default Paragraph Font"/>
     <w:uiPriority w:val="1"/>
     <w:semiHidden/>
     <w:unhideWhenUsed/>
   </w:style>
-  <w:style w:type="table" w:default="1" w:styleId="TableNormal">
+  <w:style w:type="table" w:default="1" w:styleId="Tablanormal">
     <w:name w:val="Normal Table"/>
     <w:uiPriority w:val="99"/>
     <w:semiHidden/>
@@ -13676,15 +13861,15 @@
       </w:tblCellMar>
     </w:tblPr>
   </w:style>
-  <w:style w:type="numbering" w:default="1" w:styleId="NoList">
+  <w:style w:type="numbering" w:default="1" w:styleId="Sinlista">
     <w:name w:val="No List"/>
     <w:uiPriority w:val="99"/>
     <w:semiHidden/>
     <w:unhideWhenUsed/>
   </w:style>
-  <w:style w:type="table" w:styleId="TableGrid">
+  <w:style w:type="table" w:styleId="Tablaconcuadrcula">
     <w:name w:val="Table Grid"/>
-    <w:basedOn w:val="TableNormal"/>
+    <w:basedOn w:val="Tablanormal"/>
     <w:uiPriority w:val="59"/>
     <w:rsid w:val="009E5164"/>
     <w:tblPr>
@@ -13698,7 +13883,7 @@
       </w:tblBorders>
     </w:tblPr>
   </w:style>
-  <w:style w:type="paragraph" w:styleId="ListParagraph">
+  <w:style w:type="paragraph" w:styleId="Prrafodelista">
     <w:name w:val="List Paragraph"/>
     <w:basedOn w:val="Normal"/>
     <w:uiPriority w:val="34"/>

</xml_diff>